<commit_message>
Minor Adjustments Made Based on Feedback from Peter
</commit_message>
<xml_diff>
--- a/Images/Context and Match.docx
+++ b/Images/Context and Match.docx
@@ -15,13 +15,13 @@
         <mc:AlternateContent>
           <mc:Choice Requires="wps">
             <w:drawing>
-              <wp:anchor distT="0" distB="0" distL="114300" distR="114300" simplePos="0" relativeHeight="251719680" behindDoc="0" locked="0" layoutInCell="1" allowOverlap="1" wp14:anchorId="0BD681E0" wp14:editId="3F41357B">
-                <wp:simplePos x="0" y="0"/>
-                <wp:positionH relativeFrom="column">
-                  <wp:posOffset>1146810</wp:posOffset>
-                </wp:positionH>
-                <wp:positionV relativeFrom="paragraph">
-                  <wp:posOffset>1243965</wp:posOffset>
+              <wp:anchor distT="0" distB="0" distL="114300" distR="114300" simplePos="0" relativeHeight="251719680" behindDoc="0" locked="0" layoutInCell="1" allowOverlap="1" wp14:anchorId="53AEA6DB" wp14:editId="6E440CBA">
+                <wp:simplePos x="0" y="0"/>
+                <wp:positionH relativeFrom="column">
+                  <wp:posOffset>1228725</wp:posOffset>
+                </wp:positionH>
+                <wp:positionV relativeFrom="paragraph">
+                  <wp:posOffset>1061085</wp:posOffset>
                 </wp:positionV>
                 <wp:extent cx="91440" cy="91440"/>
                 <wp:effectExtent l="0" t="0" r="3810" b="3810"/>
@@ -83,25 +83,25 @@
           </mc:Choice>
           <mc:Fallback>
             <w:pict>
-              <v:rect id="Rectangle 37" o:spid="_x0000_s1026" style="position:absolute;margin-left:90.3pt;margin-top:97.95pt;width:7.2pt;height:7.2pt;z-index:251719680;visibility:visible;mso-wrap-style:square;mso-width-percent:0;mso-height-percent:0;mso-wrap-distance-left:9pt;mso-wrap-distance-top:0;mso-wrap-distance-right:9pt;mso-wrap-distance-bottom:0;mso-position-horizontal:absolute;mso-position-horizontal-relative:text;mso-position-vertical:absolute;mso-position-vertical-relative:text;mso-width-percent:0;mso-height-percent:0;mso-width-relative:margin;mso-height-relative:margin;v-text-anchor:middle" o:gfxdata="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" fillcolor="#00b050" stroked="f" strokeweight="2pt"/>
-            </w:pict>
-          </mc:Fallback>
-        </mc:AlternateContent>
-      </w:r>
-      <w:r>
-        <w:rPr>
-          <w:noProof/>
-        </w:rPr>
-        <mc:AlternateContent>
-          <mc:Choice Requires="wps">
-            <w:drawing>
-              <wp:anchor distT="0" distB="0" distL="114300" distR="114300" simplePos="0" relativeHeight="251721728" behindDoc="0" locked="0" layoutInCell="1" allowOverlap="1" wp14:anchorId="11DC5E21" wp14:editId="4E13C5FE">
-                <wp:simplePos x="0" y="0"/>
-                <wp:positionH relativeFrom="column">
-                  <wp:posOffset>1242060</wp:posOffset>
-                </wp:positionH>
-                <wp:positionV relativeFrom="paragraph">
-                  <wp:posOffset>1148715</wp:posOffset>
+              <v:rect id="Rectangle 37" o:spid="_x0000_s1026" style="position:absolute;margin-left:96.75pt;margin-top:83.55pt;width:7.2pt;height:7.2pt;z-index:251719680;visibility:visible;mso-wrap-style:square;mso-width-percent:0;mso-height-percent:0;mso-wrap-distance-left:9pt;mso-wrap-distance-top:0;mso-wrap-distance-right:9pt;mso-wrap-distance-bottom:0;mso-position-horizontal:absolute;mso-position-horizontal-relative:text;mso-position-vertical:absolute;mso-position-vertical-relative:text;mso-width-percent:0;mso-height-percent:0;mso-width-relative:margin;mso-height-relative:margin;v-text-anchor:middle" o:gfxdata="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" fillcolor="#00b050" stroked="f" strokeweight="2pt"/>
+            </w:pict>
+          </mc:Fallback>
+        </mc:AlternateContent>
+      </w:r>
+      <w:r>
+        <w:rPr>
+          <w:noProof/>
+        </w:rPr>
+        <mc:AlternateContent>
+          <mc:Choice Requires="wps">
+            <w:drawing>
+              <wp:anchor distT="0" distB="0" distL="114300" distR="114300" simplePos="0" relativeHeight="251721728" behindDoc="0" locked="0" layoutInCell="1" allowOverlap="1" wp14:anchorId="62E5D30C" wp14:editId="25DE524C">
+                <wp:simplePos x="0" y="0"/>
+                <wp:positionH relativeFrom="column">
+                  <wp:posOffset>1144905</wp:posOffset>
+                </wp:positionH>
+                <wp:positionV relativeFrom="paragraph">
+                  <wp:posOffset>962025</wp:posOffset>
                 </wp:positionV>
                 <wp:extent cx="91440" cy="91440"/>
                 <wp:effectExtent l="0" t="0" r="3810" b="3810"/>
@@ -149,30 +149,30 @@
           </mc:Choice>
           <mc:Fallback>
             <w:pict>
-              <v:rect id="Rectangle 38" o:spid="_x0000_s1026" style="position:absolute;margin-left:97.8pt;margin-top:90.45pt;width:7.2pt;height:7.2pt;z-index:251721728;visibility:visible;mso-wrap-style:square;mso-width-percent:0;mso-height-percent:0;mso-wrap-distance-left:9pt;mso-wrap-distance-top:0;mso-wrap-distance-right:9pt;mso-wrap-distance-bottom:0;mso-position-horizontal:absolute;mso-position-horizontal-relative:text;mso-position-vertical:absolute;mso-position-vertical-relative:text;mso-width-percent:0;mso-height-percent:0;mso-width-relative:margin;mso-height-relative:margin;v-text-anchor:middle" o:gfxdata="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" fillcolor="#00b050" stroked="f" strokeweight="2pt"/>
-            </w:pict>
-          </mc:Fallback>
-        </mc:AlternateContent>
-      </w:r>
-      <w:r>
-        <w:rPr>
-          <w:noProof/>
-        </w:rPr>
-        <mc:AlternateContent>
-          <mc:Choice Requires="wps">
-            <w:drawing>
-              <wp:anchor distT="0" distB="0" distL="114300" distR="114300" simplePos="0" relativeHeight="251723776" behindDoc="0" locked="0" layoutInCell="1" allowOverlap="1" wp14:anchorId="679F8F57" wp14:editId="6F4AF649">
-                <wp:simplePos x="0" y="0"/>
-                <wp:positionH relativeFrom="column">
-                  <wp:posOffset>1224915</wp:posOffset>
-                </wp:positionH>
-                <wp:positionV relativeFrom="paragraph">
-                  <wp:posOffset>965835</wp:posOffset>
+              <v:rect id="Rectangle 38" o:spid="_x0000_s1026" style="position:absolute;margin-left:90.15pt;margin-top:75.75pt;width:7.2pt;height:7.2pt;z-index:251721728;visibility:visible;mso-wrap-style:square;mso-width-percent:0;mso-height-percent:0;mso-wrap-distance-left:9pt;mso-wrap-distance-top:0;mso-wrap-distance-right:9pt;mso-wrap-distance-bottom:0;mso-position-horizontal:absolute;mso-position-horizontal-relative:text;mso-position-vertical:absolute;mso-position-vertical-relative:text;mso-width-percent:0;mso-height-percent:0;mso-width-relative:margin;mso-height-relative:margin;v-text-anchor:middle" o:gfxdata="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" fillcolor="#00b050" stroked="f" strokeweight="2pt"/>
+            </w:pict>
+          </mc:Fallback>
+        </mc:AlternateContent>
+      </w:r>
+      <w:r>
+        <w:rPr>
+          <w:noProof/>
+        </w:rPr>
+        <mc:AlternateContent>
+          <mc:Choice Requires="wps">
+            <w:drawing>
+              <wp:anchor distT="0" distB="0" distL="114300" distR="114300" simplePos="0" relativeHeight="251725824" behindDoc="0" locked="0" layoutInCell="1" allowOverlap="1" wp14:anchorId="5D07E667" wp14:editId="131EF17C">
+                <wp:simplePos x="0" y="0"/>
+                <wp:positionH relativeFrom="column">
+                  <wp:posOffset>1242060</wp:posOffset>
+                </wp:positionH>
+                <wp:positionV relativeFrom="paragraph">
+                  <wp:posOffset>1242060</wp:posOffset>
                 </wp:positionV>
                 <wp:extent cx="91440" cy="91440"/>
                 <wp:effectExtent l="0" t="0" r="3810" b="3810"/>
                 <wp:wrapNone/>
-                <wp:docPr id="39" name="Rectangle 39"/>
+                <wp:docPr id="40" name="Rectangle 40"/>
                 <wp:cNvGraphicFramePr/>
                 <a:graphic xmlns:a="http://schemas.openxmlformats.org/drawingml/2006/main">
                   <a:graphicData uri="http://schemas.microsoft.com/office/word/2010/wordprocessingShape">
@@ -215,30 +215,30 @@
           </mc:Choice>
           <mc:Fallback>
             <w:pict>
-              <v:rect id="Rectangle 39" o:spid="_x0000_s1026" style="position:absolute;margin-left:96.45pt;margin-top:76.05pt;width:7.2pt;height:7.2pt;z-index:251723776;visibility:visible;mso-wrap-style:square;mso-width-percent:0;mso-height-percent:0;mso-wrap-distance-left:9pt;mso-wrap-distance-top:0;mso-wrap-distance-right:9pt;mso-wrap-distance-bottom:0;mso-position-horizontal:absolute;mso-position-horizontal-relative:text;mso-position-vertical:absolute;mso-position-vertical-relative:text;mso-width-percent:0;mso-height-percent:0;mso-width-relative:margin;mso-height-relative:margin;v-text-anchor:middle" o:gfxdata="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" fillcolor="#00b050" stroked="f" strokeweight="2pt"/>
-            </w:pict>
-          </mc:Fallback>
-        </mc:AlternateContent>
-      </w:r>
-      <w:r>
-        <w:rPr>
-          <w:noProof/>
-        </w:rPr>
-        <mc:AlternateContent>
-          <mc:Choice Requires="wps">
-            <w:drawing>
-              <wp:anchor distT="0" distB="0" distL="114300" distR="114300" simplePos="0" relativeHeight="251725824" behindDoc="0" locked="0" layoutInCell="1" allowOverlap="1" wp14:anchorId="29D74E20" wp14:editId="43DCE1FD">
-                <wp:simplePos x="0" y="0"/>
-                <wp:positionH relativeFrom="column">
-                  <wp:posOffset>1133475</wp:posOffset>
-                </wp:positionH>
-                <wp:positionV relativeFrom="paragraph">
-                  <wp:posOffset>1061085</wp:posOffset>
+              <v:rect id="Rectangle 40" o:spid="_x0000_s1026" style="position:absolute;margin-left:97.8pt;margin-top:97.8pt;width:7.2pt;height:7.2pt;z-index:251725824;visibility:visible;mso-wrap-style:square;mso-width-percent:0;mso-height-percent:0;mso-wrap-distance-left:9pt;mso-wrap-distance-top:0;mso-wrap-distance-right:9pt;mso-wrap-distance-bottom:0;mso-position-horizontal:absolute;mso-position-horizontal-relative:text;mso-position-vertical:absolute;mso-position-vertical-relative:text;mso-width-percent:0;mso-height-percent:0;mso-width-relative:margin;mso-height-relative:margin;v-text-anchor:middle" o:gfxdata="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" fillcolor="#00b050" stroked="f" strokeweight="2pt"/>
+            </w:pict>
+          </mc:Fallback>
+        </mc:AlternateContent>
+      </w:r>
+      <w:r>
+        <w:rPr>
+          <w:noProof/>
+        </w:rPr>
+        <mc:AlternateContent>
+          <mc:Choice Requires="wps">
+            <w:drawing>
+              <wp:anchor distT="0" distB="0" distL="114300" distR="114300" simplePos="0" relativeHeight="251723776" behindDoc="0" locked="0" layoutInCell="1" allowOverlap="1" wp14:anchorId="2522E363" wp14:editId="467A0F6D">
+                <wp:simplePos x="0" y="0"/>
+                <wp:positionH relativeFrom="column">
+                  <wp:posOffset>1129665</wp:posOffset>
+                </wp:positionH>
+                <wp:positionV relativeFrom="paragraph">
+                  <wp:posOffset>1150620</wp:posOffset>
                 </wp:positionV>
                 <wp:extent cx="91440" cy="91440"/>
                 <wp:effectExtent l="0" t="0" r="3810" b="3810"/>
                 <wp:wrapNone/>
-                <wp:docPr id="40" name="Rectangle 40"/>
+                <wp:docPr id="39" name="Rectangle 39"/>
                 <wp:cNvGraphicFramePr/>
                 <a:graphic xmlns:a="http://schemas.openxmlformats.org/drawingml/2006/main">
                   <a:graphicData uri="http://schemas.microsoft.com/office/word/2010/wordprocessingShape">
@@ -281,12 +281,15 @@
           </mc:Choice>
           <mc:Fallback>
             <w:pict>
-              <v:rect id="Rectangle 40" o:spid="_x0000_s1026" style="position:absolute;margin-left:89.25pt;margin-top:83.55pt;width:7.2pt;height:7.2pt;z-index:251725824;visibility:visible;mso-wrap-style:square;mso-width-percent:0;mso-height-percent:0;mso-wrap-distance-left:9pt;mso-wrap-distance-top:0;mso-wrap-distance-right:9pt;mso-wrap-distance-bottom:0;mso-position-horizontal:absolute;mso-position-horizontal-relative:text;mso-position-vertical:absolute;mso-position-vertical-relative:text;mso-width-percent:0;mso-height-percent:0;mso-width-relative:margin;mso-height-relative:margin;v-text-anchor:middle" o:gfxdata="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" fillcolor="#00b050" stroked="f" strokeweight="2pt"/>
-            </w:pict>
-          </mc:Fallback>
-        </mc:AlternateContent>
-      </w:r>
-      <w:r>
+              <v:rect id="Rectangle 39" o:spid="_x0000_s1026" style="position:absolute;margin-left:88.95pt;margin-top:90.6pt;width:7.2pt;height:7.2pt;z-index:251723776;visibility:visible;mso-wrap-style:square;mso-width-percent:0;mso-height-percent:0;mso-wrap-distance-left:9pt;mso-wrap-distance-top:0;mso-wrap-distance-right:9pt;mso-wrap-distance-bottom:0;mso-position-horizontal:absolute;mso-position-horizontal-relative:text;mso-position-vertical:absolute;mso-position-vertical-relative:text;mso-width-percent:0;mso-height-percent:0;mso-width-relative:margin;mso-height-relative:margin;v-text-anchor:middle" o:gfxdata="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" fillcolor="#00b050" stroked="f" strokeweight="2pt"/>
+            </w:pict>
+          </mc:Fallback>
+        </mc:AlternateContent>
+      </w:r>
+      <w:r>
+        <w:rPr>
+          <w:noProof/>
+        </w:rPr>
         <w:drawing>
           <wp:inline distT="0" distB="0" distL="0" distR="0" wp14:anchorId="6207B94A" wp14:editId="5D5C4142">
             <wp:extent cx="1914525" cy="2867025"/>
@@ -336,8 +339,6 @@
           </wp:inline>
         </w:drawing>
       </w:r>
-      <w:bookmarkStart w:id="0" w:name="_GoBack"/>
-      <w:bookmarkEnd w:id="0"/>
       <w:r>
         <w:rPr>
           <w:noProof/>
@@ -1848,6 +1849,8 @@
       <w:r>
         <w:tab/>
       </w:r>
+      <w:bookmarkStart w:id="0" w:name="_GoBack"/>
+      <w:bookmarkEnd w:id="0"/>
     </w:p>
     <w:sectPr>
       <w:pgSz w:w="12240" w:h="15840"/>

</xml_diff>